<commit_message>
Your descriptive commit message
</commit_message>
<xml_diff>
--- a/Output of NP.docx
+++ b/Output of NP.docx
@@ -1216,6 +1216,259 @@
                 <w:szCs w:val="24"/>
               </w:rPr>
             </w:pPr>
+            <w:r>
+              <w:rPr>
+                <w:rFonts w:ascii="Times New Roman" w:hAnsi="Times New Roman" w:cs="Times New Roman"/>
+                <w:sz w:val="24"/>
+                <w:szCs w:val="24"/>
+              </w:rPr>
+              <w:t xml:space="preserve">Write a program that lists out all the network interfaces and use the method of </w:t>
+            </w:r>
+            <w:proofErr w:type="spellStart"/>
+            <w:r>
+              <w:rPr>
+                <w:rFonts w:ascii="Times New Roman" w:hAnsi="Times New Roman" w:cs="Times New Roman"/>
+                <w:sz w:val="24"/>
+                <w:szCs w:val="24"/>
+              </w:rPr>
+              <w:t>NetworkInterface</w:t>
+            </w:r>
+            <w:proofErr w:type="spellEnd"/>
+            <w:r>
+              <w:rPr>
+                <w:rFonts w:ascii="Times New Roman" w:hAnsi="Times New Roman" w:cs="Times New Roman"/>
+                <w:sz w:val="24"/>
+                <w:szCs w:val="24"/>
+              </w:rPr>
+              <w:t xml:space="preserve"> </w:t>
+            </w:r>
+            <w:r>
+              <w:rPr>
+                <w:rFonts w:ascii="Times New Roman" w:hAnsi="Times New Roman" w:cs="Times New Roman"/>
+                <w:sz w:val="24"/>
+                <w:szCs w:val="24"/>
+              </w:rPr>
+              <w:t>Class to print the characteristics of all interfaces.</w:t>
+            </w:r>
+          </w:p>
+        </w:tc>
+        <w:tc>
+          <w:tcPr>
+            <w:tcW w:w="1968" w:type="dxa"/>
+          </w:tcPr>
+          <w:p>
+            <w:pPr>
+              <w:rPr>
+                <w:rFonts w:ascii="Times New Roman" w:hAnsi="Times New Roman" w:cs="Times New Roman"/>
+                <w:sz w:val="24"/>
+                <w:szCs w:val="24"/>
+              </w:rPr>
+            </w:pPr>
+          </w:p>
+        </w:tc>
+        <w:tc>
+          <w:tcPr>
+            <w:tcW w:w="1610" w:type="dxa"/>
+          </w:tcPr>
+          <w:p>
+            <w:pPr>
+              <w:rPr>
+                <w:rFonts w:ascii="Times New Roman" w:hAnsi="Times New Roman" w:cs="Times New Roman"/>
+                <w:sz w:val="24"/>
+                <w:szCs w:val="24"/>
+              </w:rPr>
+            </w:pPr>
+          </w:p>
+        </w:tc>
+      </w:tr>
+      <w:tr>
+        <w:trPr>
+          <w:trHeight w:val="485"/>
+        </w:trPr>
+        <w:tc>
+          <w:tcPr>
+            <w:tcW w:w="643" w:type="dxa"/>
+          </w:tcPr>
+          <w:p>
+            <w:pPr>
+              <w:pStyle w:val="Heading1"/>
+              <w:jc w:val="center"/>
+              <w:outlineLvl w:val="0"/>
+              <w:rPr>
+                <w:color w:val="000000" w:themeColor="text1"/>
+                <w:sz w:val="24"/>
+                <w:szCs w:val="24"/>
+                <w14:shadow w14:blurRad="38100" w14:dist="19050" w14:dir="2700000" w14:sx="100000" w14:sy="100000" w14:kx="0" w14:ky="0" w14:algn="tl">
+                  <w14:schemeClr w14:val="dk1">
+                    <w14:alpha w14:val="60000"/>
+                  </w14:schemeClr>
+                </w14:shadow>
+                <w14:textOutline w14:w="0" w14:cap="flat" w14:cmpd="sng" w14:algn="ctr">
+                  <w14:noFill/>
+                  <w14:prstDash w14:val="solid"/>
+                  <w14:round/>
+                </w14:textOutline>
+              </w:rPr>
+            </w:pPr>
+            <w:r>
+              <w:rPr>
+                <w:color w:val="000000" w:themeColor="text1"/>
+                <w:sz w:val="24"/>
+                <w:szCs w:val="24"/>
+                <w14:shadow w14:blurRad="38100" w14:dist="19050" w14:dir="2700000" w14:sx="100000" w14:sy="100000" w14:kx="0" w14:ky="0" w14:algn="tl">
+                  <w14:schemeClr w14:val="dk1">
+                    <w14:alpha w14:val="60000"/>
+                  </w14:schemeClr>
+                </w14:shadow>
+                <w14:textOutline w14:w="0" w14:cap="flat" w14:cmpd="sng" w14:algn="ctr">
+                  <w14:noFill/>
+                  <w14:prstDash w14:val="solid"/>
+                  <w14:round/>
+                </w14:textOutline>
+              </w:rPr>
+              <w:t>3.</w:t>
+            </w:r>
+          </w:p>
+        </w:tc>
+        <w:tc>
+          <w:tcPr>
+            <w:tcW w:w="5882" w:type="dxa"/>
+          </w:tcPr>
+          <w:p>
+            <w:pPr>
+              <w:pStyle w:val="Heading1"/>
+              <w:outlineLvl w:val="0"/>
+              <w:rPr>
+                <w:sz w:val="24"/>
+                <w:szCs w:val="24"/>
+              </w:rPr>
+            </w:pPr>
+            <w:r>
+              <w:rPr>
+                <w:color w:val="000000" w:themeColor="text1"/>
+                <w:sz w:val="24"/>
+                <w:szCs w:val="24"/>
+                <w14:shadow w14:blurRad="38100" w14:dist="19050" w14:dir="2700000" w14:sx="100000" w14:sy="100000" w14:kx="0" w14:ky="0" w14:algn="tl">
+                  <w14:schemeClr w14:val="dk1">
+                    <w14:alpha w14:val="60000"/>
+                  </w14:schemeClr>
+                </w14:shadow>
+                <w14:textOutline w14:w="0" w14:cap="flat" w14:cmpd="sng" w14:algn="ctr">
+                  <w14:noFill/>
+                  <w14:prstDash w14:val="solid"/>
+                  <w14:round/>
+                </w14:textOutline>
+              </w:rPr>
+              <w:t>Write a program that prints all arbitrary HTTP headers.</w:t>
+            </w:r>
+          </w:p>
+        </w:tc>
+        <w:tc>
+          <w:tcPr>
+            <w:tcW w:w="1968" w:type="dxa"/>
+          </w:tcPr>
+          <w:p>
+            <w:pPr>
+              <w:pStyle w:val="Heading1"/>
+              <w:outlineLvl w:val="0"/>
+            </w:pPr>
+          </w:p>
+        </w:tc>
+        <w:tc>
+          <w:tcPr>
+            <w:tcW w:w="1610" w:type="dxa"/>
+          </w:tcPr>
+          <w:p>
+            <w:pPr>
+              <w:pStyle w:val="Heading1"/>
+              <w:outlineLvl w:val="0"/>
+            </w:pPr>
+          </w:p>
+        </w:tc>
+      </w:tr>
+      <w:tr>
+        <w:trPr>
+          <w:trHeight w:val="1052"/>
+        </w:trPr>
+        <w:tc>
+          <w:tcPr>
+            <w:tcW w:w="643" w:type="dxa"/>
+          </w:tcPr>
+          <w:p>
+            <w:pPr>
+              <w:jc w:val="center"/>
+              <w:rPr>
+                <w:rFonts w:ascii="Times New Roman" w:hAnsi="Times New Roman" w:cs="Times New Roman"/>
+                <w:sz w:val="24"/>
+                <w:szCs w:val="24"/>
+              </w:rPr>
+            </w:pPr>
+            <w:r>
+              <w:rPr>
+                <w:rFonts w:ascii="Times New Roman" w:hAnsi="Times New Roman" w:cs="Times New Roman"/>
+                <w:sz w:val="24"/>
+                <w:szCs w:val="24"/>
+              </w:rPr>
+              <w:t>4.</w:t>
+            </w:r>
+          </w:p>
+        </w:tc>
+        <w:tc>
+          <w:tcPr>
+            <w:tcW w:w="5882" w:type="dxa"/>
+          </w:tcPr>
+          <w:p>
+            <w:pPr>
+              <w:rPr>
+                <w:rFonts w:ascii="Times New Roman" w:hAnsi="Times New Roman" w:cs="Times New Roman"/>
+                <w:sz w:val="24"/>
+                <w:szCs w:val="24"/>
+              </w:rPr>
+            </w:pPr>
+            <w:r>
+              <w:rPr>
+                <w:rFonts w:ascii="Times New Roman" w:hAnsi="Times New Roman" w:cs="Times New Roman"/>
+                <w:sz w:val="24"/>
+                <w:szCs w:val="24"/>
+              </w:rPr>
+              <w:t xml:space="preserve">Write a program that downloads </w:t>
+            </w:r>
+            <w:proofErr w:type="spellStart"/>
+            <w:r>
+              <w:rPr>
+                <w:rFonts w:ascii="Times New Roman" w:hAnsi="Times New Roman" w:cs="Times New Roman"/>
+                <w:sz w:val="24"/>
+                <w:szCs w:val="24"/>
+              </w:rPr>
+              <w:t>WebPage</w:t>
+            </w:r>
+            <w:proofErr w:type="spellEnd"/>
+            <w:r>
+              <w:rPr>
+                <w:rFonts w:ascii="Times New Roman" w:hAnsi="Times New Roman" w:cs="Times New Roman"/>
+                <w:sz w:val="24"/>
+                <w:szCs w:val="24"/>
+              </w:rPr>
+              <w:t xml:space="preserve"> with </w:t>
+            </w:r>
+            <w:proofErr w:type="spellStart"/>
+            <w:r>
+              <w:rPr>
+                <w:rFonts w:ascii="Times New Roman" w:hAnsi="Times New Roman" w:cs="Times New Roman"/>
+                <w:sz w:val="24"/>
+                <w:szCs w:val="24"/>
+              </w:rPr>
+              <w:t>UrlConnection</w:t>
+            </w:r>
+            <w:proofErr w:type="spellEnd"/>
+            <w:r>
+              <w:rPr>
+                <w:rFonts w:ascii="Times New Roman" w:hAnsi="Times New Roman" w:cs="Times New Roman"/>
+                <w:sz w:val="24"/>
+                <w:szCs w:val="24"/>
+              </w:rPr>
+              <w:t xml:space="preserve"> class. Your output on the lab report should consist of a few lines of output.</w:t>
+            </w:r>
           </w:p>
         </w:tc>
         <w:tc>
@@ -1257,8 +1510,21 @@
           </w:tcPr>
           <w:p>
             <w:pPr>
-              <w:pStyle w:val="Heading1"/>
-            </w:pPr>
+              <w:jc w:val="center"/>
+              <w:rPr>
+                <w:rFonts w:ascii="Times New Roman" w:hAnsi="Times New Roman" w:cs="Times New Roman"/>
+                <w:sz w:val="24"/>
+                <w:szCs w:val="24"/>
+              </w:rPr>
+            </w:pPr>
+            <w:r>
+              <w:rPr>
+                <w:rFonts w:ascii="Times New Roman" w:hAnsi="Times New Roman" w:cs="Times New Roman"/>
+                <w:sz w:val="24"/>
+                <w:szCs w:val="24"/>
+              </w:rPr>
+              <w:t>5.</w:t>
+            </w:r>
           </w:p>
         </w:tc>
         <w:tc>
@@ -1267,8 +1533,36 @@
           </w:tcPr>
           <w:p>
             <w:pPr>
-              <w:pStyle w:val="Heading1"/>
-            </w:pPr>
+              <w:rPr>
+                <w:rFonts w:ascii="Times New Roman" w:hAnsi="Times New Roman" w:cs="Times New Roman"/>
+                <w:sz w:val="24"/>
+                <w:szCs w:val="24"/>
+              </w:rPr>
+            </w:pPr>
+            <w:r>
+              <w:rPr>
+                <w:rFonts w:ascii="Times New Roman" w:hAnsi="Times New Roman" w:cs="Times New Roman"/>
+                <w:sz w:val="24"/>
+                <w:szCs w:val="24"/>
+              </w:rPr>
+              <w:t xml:space="preserve">Write a program to create a simple client and server where the client sends a message </w:t>
+            </w:r>
+            <w:r>
+              <w:rPr>
+                <w:rFonts w:ascii="Times New Roman" w:hAnsi="Times New Roman" w:cs="Times New Roman"/>
+                <w:sz w:val="24"/>
+                <w:szCs w:val="24"/>
+              </w:rPr>
+              <w:t>t</w:t>
+            </w:r>
+            <w:r>
+              <w:rPr>
+                <w:rFonts w:ascii="Times New Roman" w:hAnsi="Times New Roman" w:cs="Times New Roman"/>
+                <w:sz w:val="24"/>
+                <w:szCs w:val="24"/>
+              </w:rPr>
+              <w:t>o server and server reads that message.</w:t>
+            </w:r>
           </w:p>
         </w:tc>
         <w:tc>
@@ -1277,7 +1571,11 @@
           </w:tcPr>
           <w:p>
             <w:pPr>
-              <w:pStyle w:val="Heading1"/>
+              <w:rPr>
+                <w:rFonts w:ascii="Times New Roman" w:hAnsi="Times New Roman" w:cs="Times New Roman"/>
+                <w:sz w:val="24"/>
+                <w:szCs w:val="24"/>
+              </w:rPr>
             </w:pPr>
           </w:p>
         </w:tc>
@@ -1287,7 +1585,157 @@
           </w:tcPr>
           <w:p>
             <w:pPr>
-              <w:pStyle w:val="Heading1"/>
+              <w:rPr>
+                <w:rFonts w:ascii="Times New Roman" w:hAnsi="Times New Roman" w:cs="Times New Roman"/>
+                <w:sz w:val="24"/>
+                <w:szCs w:val="24"/>
+              </w:rPr>
+            </w:pPr>
+          </w:p>
+        </w:tc>
+      </w:tr>
+      <w:tr>
+        <w:trPr>
+          <w:trHeight w:val="710"/>
+        </w:trPr>
+        <w:tc>
+          <w:tcPr>
+            <w:tcW w:w="643" w:type="dxa"/>
+          </w:tcPr>
+          <w:p>
+            <w:pPr>
+              <w:jc w:val="center"/>
+              <w:rPr>
+                <w:rFonts w:ascii="Times New Roman" w:hAnsi="Times New Roman" w:cs="Times New Roman"/>
+                <w:sz w:val="24"/>
+                <w:szCs w:val="24"/>
+              </w:rPr>
+            </w:pPr>
+            <w:r>
+              <w:rPr>
+                <w:rFonts w:ascii="Times New Roman" w:hAnsi="Times New Roman" w:cs="Times New Roman"/>
+                <w:sz w:val="24"/>
+                <w:szCs w:val="24"/>
+              </w:rPr>
+              <w:t>6.</w:t>
+            </w:r>
+          </w:p>
+        </w:tc>
+        <w:tc>
+          <w:tcPr>
+            <w:tcW w:w="5882" w:type="dxa"/>
+          </w:tcPr>
+          <w:p>
+            <w:pPr>
+              <w:rPr>
+                <w:rFonts w:ascii="Times New Roman" w:hAnsi="Times New Roman" w:cs="Times New Roman"/>
+                <w:sz w:val="24"/>
+                <w:szCs w:val="24"/>
+              </w:rPr>
+            </w:pPr>
+            <w:r>
+              <w:rPr>
+                <w:rFonts w:ascii="Times New Roman" w:hAnsi="Times New Roman" w:cs="Times New Roman"/>
+                <w:sz w:val="24"/>
+                <w:szCs w:val="24"/>
+              </w:rPr>
+              <w:t>Write a program that show all the info of client socket using method</w:t>
+            </w:r>
+            <w:r>
+              <w:rPr>
+                <w:rFonts w:ascii="Times New Roman" w:hAnsi="Times New Roman" w:cs="Times New Roman"/>
+                <w:sz w:val="24"/>
+                <w:szCs w:val="24"/>
+              </w:rPr>
+              <w:t xml:space="preserve"> like </w:t>
+            </w:r>
+            <w:proofErr w:type="spellStart"/>
+            <w:r>
+              <w:rPr>
+                <w:rFonts w:ascii="Times New Roman" w:hAnsi="Times New Roman" w:cs="Times New Roman"/>
+                <w:sz w:val="24"/>
+                <w:szCs w:val="24"/>
+              </w:rPr>
+              <w:t>S</w:t>
+            </w:r>
+            <w:r>
+              <w:rPr>
+                <w:rFonts w:ascii="Times New Roman" w:hAnsi="Times New Roman" w:cs="Times New Roman"/>
+                <w:sz w:val="24"/>
+                <w:szCs w:val="24"/>
+              </w:rPr>
+              <w:t>ocket.getInetAddress</w:t>
+            </w:r>
+            <w:proofErr w:type="spellEnd"/>
+            <w:r>
+              <w:rPr>
+                <w:rFonts w:ascii="Times New Roman" w:hAnsi="Times New Roman" w:cs="Times New Roman"/>
+                <w:sz w:val="24"/>
+                <w:szCs w:val="24"/>
+              </w:rPr>
+              <w:t>()</w:t>
+            </w:r>
+            <w:r>
+              <w:rPr>
+                <w:rFonts w:ascii="Times New Roman" w:hAnsi="Times New Roman" w:cs="Times New Roman"/>
+                <w:sz w:val="24"/>
+                <w:szCs w:val="24"/>
+              </w:rPr>
+              <w:t>,</w:t>
+            </w:r>
+            <w:proofErr w:type="spellStart"/>
+            <w:r>
+              <w:rPr>
+                <w:rFonts w:ascii="Times New Roman" w:hAnsi="Times New Roman" w:cs="Times New Roman"/>
+                <w:sz w:val="24"/>
+                <w:szCs w:val="24"/>
+              </w:rPr>
+              <w:t>socket.getLocalPort</w:t>
+            </w:r>
+            <w:proofErr w:type="spellEnd"/>
+            <w:r>
+              <w:rPr>
+                <w:rFonts w:ascii="Times New Roman" w:hAnsi="Times New Roman" w:cs="Times New Roman"/>
+                <w:sz w:val="24"/>
+                <w:szCs w:val="24"/>
+              </w:rPr>
+              <w:t>()</w:t>
+            </w:r>
+            <w:r>
+              <w:rPr>
+                <w:rFonts w:ascii="Times New Roman" w:hAnsi="Times New Roman" w:cs="Times New Roman"/>
+                <w:sz w:val="24"/>
+                <w:szCs w:val="24"/>
+              </w:rPr>
+              <w:t xml:space="preserve"> </w:t>
+            </w:r>
+          </w:p>
+        </w:tc>
+        <w:tc>
+          <w:tcPr>
+            <w:tcW w:w="1968" w:type="dxa"/>
+          </w:tcPr>
+          <w:p>
+            <w:pPr>
+              <w:rPr>
+                <w:rFonts w:ascii="Times New Roman" w:hAnsi="Times New Roman" w:cs="Times New Roman"/>
+                <w:sz w:val="24"/>
+                <w:szCs w:val="24"/>
+              </w:rPr>
+            </w:pPr>
+          </w:p>
+        </w:tc>
+        <w:tc>
+          <w:tcPr>
+            <w:tcW w:w="1610" w:type="dxa"/>
+          </w:tcPr>
+          <w:p>
+            <w:pPr>
+              <w:rPr>
+                <w:rFonts w:ascii="Times New Roman" w:hAnsi="Times New Roman" w:cs="Times New Roman"/>
+                <w:sz w:val="24"/>
+                <w:szCs w:val="24"/>
+              </w:rPr>
             </w:pPr>
           </w:p>
         </w:tc>
@@ -1416,189 +1864,6 @@
       </w:tr>
       <w:tr>
         <w:trPr>
-          <w:trHeight w:val="939"/>
-        </w:trPr>
-        <w:tc>
-          <w:tcPr>
-            <w:tcW w:w="643" w:type="dxa"/>
-          </w:tcPr>
-          <w:p>
-            <w:pPr>
-              <w:rPr>
-                <w:rFonts w:ascii="Times New Roman" w:hAnsi="Times New Roman" w:cs="Times New Roman"/>
-                <w:sz w:val="24"/>
-                <w:szCs w:val="24"/>
-              </w:rPr>
-            </w:pPr>
-          </w:p>
-        </w:tc>
-        <w:tc>
-          <w:tcPr>
-            <w:tcW w:w="5882" w:type="dxa"/>
-          </w:tcPr>
-          <w:p>
-            <w:pPr>
-              <w:rPr>
-                <w:rFonts w:ascii="Times New Roman" w:hAnsi="Times New Roman" w:cs="Times New Roman"/>
-                <w:sz w:val="24"/>
-                <w:szCs w:val="24"/>
-              </w:rPr>
-            </w:pPr>
-          </w:p>
-        </w:tc>
-        <w:tc>
-          <w:tcPr>
-            <w:tcW w:w="1968" w:type="dxa"/>
-          </w:tcPr>
-          <w:p>
-            <w:pPr>
-              <w:rPr>
-                <w:rFonts w:ascii="Times New Roman" w:hAnsi="Times New Roman" w:cs="Times New Roman"/>
-                <w:sz w:val="24"/>
-                <w:szCs w:val="24"/>
-              </w:rPr>
-            </w:pPr>
-          </w:p>
-        </w:tc>
-        <w:tc>
-          <w:tcPr>
-            <w:tcW w:w="1610" w:type="dxa"/>
-          </w:tcPr>
-          <w:p>
-            <w:pPr>
-              <w:rPr>
-                <w:rFonts w:ascii="Times New Roman" w:hAnsi="Times New Roman" w:cs="Times New Roman"/>
-                <w:sz w:val="24"/>
-                <w:szCs w:val="24"/>
-              </w:rPr>
-            </w:pPr>
-          </w:p>
-        </w:tc>
-      </w:tr>
-      <w:tr>
-        <w:trPr>
-          <w:trHeight w:val="939"/>
-        </w:trPr>
-        <w:tc>
-          <w:tcPr>
-            <w:tcW w:w="643" w:type="dxa"/>
-          </w:tcPr>
-          <w:p>
-            <w:pPr>
-              <w:rPr>
-                <w:rFonts w:ascii="Times New Roman" w:hAnsi="Times New Roman" w:cs="Times New Roman"/>
-                <w:sz w:val="24"/>
-                <w:szCs w:val="24"/>
-              </w:rPr>
-            </w:pPr>
-          </w:p>
-        </w:tc>
-        <w:tc>
-          <w:tcPr>
-            <w:tcW w:w="5882" w:type="dxa"/>
-          </w:tcPr>
-          <w:p>
-            <w:pPr>
-              <w:rPr>
-                <w:rFonts w:ascii="Times New Roman" w:hAnsi="Times New Roman" w:cs="Times New Roman"/>
-                <w:sz w:val="24"/>
-                <w:szCs w:val="24"/>
-              </w:rPr>
-            </w:pPr>
-          </w:p>
-        </w:tc>
-        <w:tc>
-          <w:tcPr>
-            <w:tcW w:w="1968" w:type="dxa"/>
-          </w:tcPr>
-          <w:p>
-            <w:pPr>
-              <w:rPr>
-                <w:rFonts w:ascii="Times New Roman" w:hAnsi="Times New Roman" w:cs="Times New Roman"/>
-                <w:sz w:val="24"/>
-                <w:szCs w:val="24"/>
-              </w:rPr>
-            </w:pPr>
-          </w:p>
-        </w:tc>
-        <w:tc>
-          <w:tcPr>
-            <w:tcW w:w="1610" w:type="dxa"/>
-          </w:tcPr>
-          <w:p>
-            <w:pPr>
-              <w:rPr>
-                <w:rFonts w:ascii="Times New Roman" w:hAnsi="Times New Roman" w:cs="Times New Roman"/>
-                <w:sz w:val="24"/>
-                <w:szCs w:val="24"/>
-              </w:rPr>
-            </w:pPr>
-          </w:p>
-        </w:tc>
-      </w:tr>
-      <w:tr>
-        <w:trPr>
-          <w:trHeight w:val="939"/>
-        </w:trPr>
-        <w:tc>
-          <w:tcPr>
-            <w:tcW w:w="643" w:type="dxa"/>
-          </w:tcPr>
-          <w:p>
-            <w:pPr>
-              <w:rPr>
-                <w:rFonts w:ascii="Times New Roman" w:hAnsi="Times New Roman" w:cs="Times New Roman"/>
-                <w:sz w:val="24"/>
-                <w:szCs w:val="24"/>
-              </w:rPr>
-            </w:pPr>
-          </w:p>
-        </w:tc>
-        <w:tc>
-          <w:tcPr>
-            <w:tcW w:w="5882" w:type="dxa"/>
-          </w:tcPr>
-          <w:p>
-            <w:pPr>
-              <w:rPr>
-                <w:rFonts w:ascii="Times New Roman" w:hAnsi="Times New Roman" w:cs="Times New Roman"/>
-                <w:sz w:val="24"/>
-                <w:szCs w:val="24"/>
-              </w:rPr>
-            </w:pPr>
-          </w:p>
-        </w:tc>
-        <w:tc>
-          <w:tcPr>
-            <w:tcW w:w="1968" w:type="dxa"/>
-          </w:tcPr>
-          <w:p>
-            <w:pPr>
-              <w:rPr>
-                <w:rFonts w:ascii="Times New Roman" w:hAnsi="Times New Roman" w:cs="Times New Roman"/>
-                <w:sz w:val="24"/>
-                <w:szCs w:val="24"/>
-              </w:rPr>
-            </w:pPr>
-          </w:p>
-        </w:tc>
-        <w:tc>
-          <w:tcPr>
-            <w:tcW w:w="1610" w:type="dxa"/>
-          </w:tcPr>
-          <w:p>
-            <w:pPr>
-              <w:rPr>
-                <w:rFonts w:ascii="Times New Roman" w:hAnsi="Times New Roman" w:cs="Times New Roman"/>
-                <w:sz w:val="24"/>
-                <w:szCs w:val="24"/>
-              </w:rPr>
-            </w:pPr>
-          </w:p>
-        </w:tc>
-      </w:tr>
-      <w:tr>
-        <w:trPr>
           <w:trHeight w:val="916"/>
         </w:trPr>
         <w:tc>
@@ -1714,6 +1979,7 @@
           <w:rFonts w:ascii="Times New Roman" w:hAnsi="Times New Roman" w:cs="Times New Roman"/>
           <w:b/>
           <w:bCs/>
+          <w:noProof/>
         </w:rPr>
         <w:drawing>
           <wp:inline distT="0" distB="0" distL="0" distR="0" wp14:anchorId="75376EA4" wp14:editId="5DB448CD">
@@ -1876,6 +2142,732 @@
         </w:rPr>
         <w:lastRenderedPageBreak/>
         <w:t>OUTPUT</w:t>
+      </w:r>
+    </w:p>
+    <w:p>
+      <w:pPr>
+        <w:rPr>
+          <w:rFonts w:ascii="Times New Roman" w:hAnsi="Times New Roman" w:cs="Times New Roman"/>
+          <w:b/>
+          <w:bCs/>
+        </w:rPr>
+      </w:pPr>
+      <w:r>
+        <w:rPr>
+          <w:rFonts w:ascii="Times New Roman" w:hAnsi="Times New Roman" w:cs="Times New Roman"/>
+          <w:b/>
+          <w:bCs/>
+          <w:noProof/>
+        </w:rPr>
+        <w:drawing>
+          <wp:inline distT="0" distB="0" distL="0" distR="0" wp14:anchorId="3E2795C1" wp14:editId="0FA8E83B">
+            <wp:extent cx="5700254" cy="5791702"/>
+            <wp:effectExtent l="0" t="0" r="0" b="0"/>
+            <wp:docPr id="7" name="Picture 7"/>
+            <wp:cNvGraphicFramePr>
+              <a:graphicFrameLocks xmlns:a="http://schemas.openxmlformats.org/drawingml/2006/main" noChangeAspect="1"/>
+            </wp:cNvGraphicFramePr>
+            <a:graphic xmlns:a="http://schemas.openxmlformats.org/drawingml/2006/main">
+              <a:graphicData uri="http://schemas.openxmlformats.org/drawingml/2006/picture">
+                <pic:pic xmlns:pic="http://schemas.openxmlformats.org/drawingml/2006/picture">
+                  <pic:nvPicPr>
+                    <pic:cNvPr id="1" name=""/>
+                    <pic:cNvPicPr/>
+                  </pic:nvPicPr>
+                  <pic:blipFill>
+                    <a:blip r:embed="rId6"/>
+                    <a:stretch>
+                      <a:fillRect/>
+                    </a:stretch>
+                  </pic:blipFill>
+                  <pic:spPr>
+                    <a:xfrm>
+                      <a:off x="0" y="0"/>
+                      <a:ext cx="5700254" cy="5791702"/>
+                    </a:xfrm>
+                    <a:prstGeom prst="rect">
+                      <a:avLst/>
+                    </a:prstGeom>
+                  </pic:spPr>
+                </pic:pic>
+              </a:graphicData>
+            </a:graphic>
+          </wp:inline>
+        </w:drawing>
+      </w:r>
+    </w:p>
+    <w:p>
+      <w:pPr>
+        <w:rPr>
+          <w:rFonts w:ascii="Times New Roman" w:hAnsi="Times New Roman" w:cs="Times New Roman"/>
+          <w:b/>
+          <w:bCs/>
+        </w:rPr>
+      </w:pPr>
+    </w:p>
+    <w:p>
+      <w:pPr>
+        <w:rPr>
+          <w:rFonts w:ascii="Times New Roman" w:hAnsi="Times New Roman" w:cs="Times New Roman"/>
+          <w:b/>
+          <w:bCs/>
+        </w:rPr>
+      </w:pPr>
+    </w:p>
+    <w:p>
+      <w:pPr>
+        <w:rPr>
+          <w:rFonts w:ascii="Times New Roman" w:hAnsi="Times New Roman" w:cs="Times New Roman"/>
+          <w:b/>
+          <w:bCs/>
+        </w:rPr>
+      </w:pPr>
+    </w:p>
+    <w:p>
+      <w:pPr>
+        <w:rPr>
+          <w:rFonts w:ascii="Times New Roman" w:hAnsi="Times New Roman" w:cs="Times New Roman"/>
+          <w:b/>
+          <w:bCs/>
+        </w:rPr>
+      </w:pPr>
+    </w:p>
+    <w:p>
+      <w:pPr>
+        <w:rPr>
+          <w:rFonts w:ascii="Times New Roman" w:hAnsi="Times New Roman" w:cs="Times New Roman"/>
+          <w:b/>
+          <w:bCs/>
+        </w:rPr>
+      </w:pPr>
+    </w:p>
+    <w:p>
+      <w:pPr>
+        <w:rPr>
+          <w:rFonts w:ascii="Times New Roman" w:hAnsi="Times New Roman" w:cs="Times New Roman"/>
+          <w:b/>
+          <w:bCs/>
+        </w:rPr>
+      </w:pPr>
+      <w:r>
+        <w:rPr>
+          <w:rFonts w:ascii="Times New Roman" w:hAnsi="Times New Roman" w:cs="Times New Roman"/>
+          <w:b/>
+          <w:bCs/>
+        </w:rPr>
+        <w:lastRenderedPageBreak/>
+        <w:t>OUTPUT</w:t>
+      </w:r>
+    </w:p>
+    <w:p>
+      <w:pPr>
+        <w:rPr>
+          <w:rFonts w:ascii="Times New Roman" w:hAnsi="Times New Roman" w:cs="Times New Roman"/>
+          <w:b/>
+          <w:bCs/>
+        </w:rPr>
+      </w:pPr>
+    </w:p>
+    <w:p>
+      <w:pPr>
+        <w:rPr>
+          <w:rFonts w:ascii="Times New Roman" w:hAnsi="Times New Roman" w:cs="Times New Roman"/>
+          <w:b/>
+          <w:bCs/>
+        </w:rPr>
+      </w:pPr>
+      <w:r>
+        <w:rPr>
+          <w:rFonts w:ascii="Times New Roman" w:hAnsi="Times New Roman" w:cs="Times New Roman"/>
+          <w:b/>
+          <w:bCs/>
+          <w:noProof/>
+        </w:rPr>
+        <w:drawing>
+          <wp:inline distT="0" distB="0" distL="0" distR="0" wp14:anchorId="4D27BE65" wp14:editId="08C01857">
+            <wp:extent cx="4930567" cy="3322608"/>
+            <wp:effectExtent l="0" t="0" r="3810" b="0"/>
+            <wp:docPr id="9" name="Picture 9"/>
+            <wp:cNvGraphicFramePr>
+              <a:graphicFrameLocks xmlns:a="http://schemas.openxmlformats.org/drawingml/2006/main" noChangeAspect="1"/>
+            </wp:cNvGraphicFramePr>
+            <a:graphic xmlns:a="http://schemas.openxmlformats.org/drawingml/2006/main">
+              <a:graphicData uri="http://schemas.openxmlformats.org/drawingml/2006/picture">
+                <pic:pic xmlns:pic="http://schemas.openxmlformats.org/drawingml/2006/picture">
+                  <pic:nvPicPr>
+                    <pic:cNvPr id="1" name=""/>
+                    <pic:cNvPicPr/>
+                  </pic:nvPicPr>
+                  <pic:blipFill>
+                    <a:blip r:embed="rId7"/>
+                    <a:stretch>
+                      <a:fillRect/>
+                    </a:stretch>
+                  </pic:blipFill>
+                  <pic:spPr>
+                    <a:xfrm>
+                      <a:off x="0" y="0"/>
+                      <a:ext cx="4930567" cy="3322608"/>
+                    </a:xfrm>
+                    <a:prstGeom prst="rect">
+                      <a:avLst/>
+                    </a:prstGeom>
+                  </pic:spPr>
+                </pic:pic>
+              </a:graphicData>
+            </a:graphic>
+          </wp:inline>
+        </w:drawing>
+      </w:r>
+    </w:p>
+    <w:p>
+      <w:pPr>
+        <w:rPr>
+          <w:rFonts w:ascii="Times New Roman" w:hAnsi="Times New Roman" w:cs="Times New Roman"/>
+          <w:b/>
+          <w:bCs/>
+        </w:rPr>
+      </w:pPr>
+    </w:p>
+    <w:p>
+      <w:pPr>
+        <w:rPr>
+          <w:rFonts w:ascii="Times New Roman" w:hAnsi="Times New Roman" w:cs="Times New Roman"/>
+          <w:b/>
+          <w:bCs/>
+        </w:rPr>
+      </w:pPr>
+    </w:p>
+    <w:p>
+      <w:pPr>
+        <w:rPr>
+          <w:rFonts w:ascii="Times New Roman" w:hAnsi="Times New Roman" w:cs="Times New Roman"/>
+          <w:b/>
+          <w:bCs/>
+        </w:rPr>
+      </w:pPr>
+    </w:p>
+    <w:p>
+      <w:pPr>
+        <w:rPr>
+          <w:rFonts w:ascii="Times New Roman" w:hAnsi="Times New Roman" w:cs="Times New Roman"/>
+          <w:b/>
+          <w:bCs/>
+        </w:rPr>
+      </w:pPr>
+    </w:p>
+    <w:p>
+      <w:pPr>
+        <w:rPr>
+          <w:rFonts w:ascii="Times New Roman" w:hAnsi="Times New Roman" w:cs="Times New Roman"/>
+          <w:b/>
+          <w:bCs/>
+        </w:rPr>
+      </w:pPr>
+    </w:p>
+    <w:p>
+      <w:pPr>
+        <w:rPr>
+          <w:rFonts w:ascii="Times New Roman" w:hAnsi="Times New Roman" w:cs="Times New Roman"/>
+          <w:b/>
+          <w:bCs/>
+        </w:rPr>
+      </w:pPr>
+    </w:p>
+    <w:p>
+      <w:pPr>
+        <w:rPr>
+          <w:rFonts w:ascii="Times New Roman" w:hAnsi="Times New Roman" w:cs="Times New Roman"/>
+          <w:b/>
+          <w:bCs/>
+        </w:rPr>
+      </w:pPr>
+    </w:p>
+    <w:p>
+      <w:pPr>
+        <w:rPr>
+          <w:rFonts w:ascii="Times New Roman" w:hAnsi="Times New Roman" w:cs="Times New Roman"/>
+          <w:b/>
+          <w:bCs/>
+        </w:rPr>
+      </w:pPr>
+    </w:p>
+    <w:p>
+      <w:pPr>
+        <w:rPr>
+          <w:rFonts w:ascii="Times New Roman" w:hAnsi="Times New Roman" w:cs="Times New Roman"/>
+          <w:b/>
+          <w:bCs/>
+        </w:rPr>
+      </w:pPr>
+    </w:p>
+    <w:p>
+      <w:pPr>
+        <w:rPr>
+          <w:rFonts w:ascii="Times New Roman" w:hAnsi="Times New Roman" w:cs="Times New Roman"/>
+          <w:b/>
+          <w:bCs/>
+        </w:rPr>
+      </w:pPr>
+    </w:p>
+    <w:p>
+      <w:pPr>
+        <w:rPr>
+          <w:rFonts w:ascii="Times New Roman" w:hAnsi="Times New Roman" w:cs="Times New Roman"/>
+          <w:b/>
+          <w:bCs/>
+        </w:rPr>
+      </w:pPr>
+      <w:r>
+        <w:rPr>
+          <w:rFonts w:ascii="Times New Roman" w:hAnsi="Times New Roman" w:cs="Times New Roman"/>
+          <w:b/>
+          <w:bCs/>
+        </w:rPr>
+        <w:lastRenderedPageBreak/>
+        <w:t>OUTPUT</w:t>
+      </w:r>
+    </w:p>
+    <w:p>
+      <w:pPr>
+        <w:rPr>
+          <w:rFonts w:ascii="Times New Roman" w:hAnsi="Times New Roman" w:cs="Times New Roman"/>
+          <w:b/>
+          <w:bCs/>
+        </w:rPr>
+      </w:pPr>
+    </w:p>
+    <w:p>
+      <w:pPr>
+        <w:rPr>
+          <w:rFonts w:ascii="Times New Roman" w:hAnsi="Times New Roman" w:cs="Times New Roman"/>
+          <w:b/>
+          <w:bCs/>
+        </w:rPr>
+      </w:pPr>
+      <w:r>
+        <w:rPr>
+          <w:rFonts w:ascii="Times New Roman" w:hAnsi="Times New Roman" w:cs="Times New Roman"/>
+          <w:b/>
+          <w:bCs/>
+          <w:noProof/>
+        </w:rPr>
+        <w:drawing>
+          <wp:inline distT="0" distB="0" distL="0" distR="0" wp14:anchorId="4DF20D0E" wp14:editId="59EBBD88">
+            <wp:extent cx="5227773" cy="2796782"/>
+            <wp:effectExtent l="0" t="0" r="0" b="3810"/>
+            <wp:docPr id="10" name="Picture 10"/>
+            <wp:cNvGraphicFramePr>
+              <a:graphicFrameLocks xmlns:a="http://schemas.openxmlformats.org/drawingml/2006/main" noChangeAspect="1"/>
+            </wp:cNvGraphicFramePr>
+            <a:graphic xmlns:a="http://schemas.openxmlformats.org/drawingml/2006/main">
+              <a:graphicData uri="http://schemas.openxmlformats.org/drawingml/2006/picture">
+                <pic:pic xmlns:pic="http://schemas.openxmlformats.org/drawingml/2006/picture">
+                  <pic:nvPicPr>
+                    <pic:cNvPr id="1" name=""/>
+                    <pic:cNvPicPr/>
+                  </pic:nvPicPr>
+                  <pic:blipFill>
+                    <a:blip r:embed="rId8"/>
+                    <a:stretch>
+                      <a:fillRect/>
+                    </a:stretch>
+                  </pic:blipFill>
+                  <pic:spPr>
+                    <a:xfrm>
+                      <a:off x="0" y="0"/>
+                      <a:ext cx="5227773" cy="2796782"/>
+                    </a:xfrm>
+                    <a:prstGeom prst="rect">
+                      <a:avLst/>
+                    </a:prstGeom>
+                  </pic:spPr>
+                </pic:pic>
+              </a:graphicData>
+            </a:graphic>
+          </wp:inline>
+        </w:drawing>
+      </w:r>
+    </w:p>
+    <w:p>
+      <w:pPr>
+        <w:rPr>
+          <w:rFonts w:ascii="Times New Roman" w:hAnsi="Times New Roman" w:cs="Times New Roman"/>
+          <w:b/>
+          <w:bCs/>
+        </w:rPr>
+      </w:pPr>
+    </w:p>
+    <w:p>
+      <w:pPr>
+        <w:rPr>
+          <w:rFonts w:ascii="Times New Roman" w:hAnsi="Times New Roman" w:cs="Times New Roman"/>
+          <w:b/>
+          <w:bCs/>
+        </w:rPr>
+      </w:pPr>
+    </w:p>
+    <w:p>
+      <w:pPr>
+        <w:rPr>
+          <w:rFonts w:ascii="Times New Roman" w:hAnsi="Times New Roman" w:cs="Times New Roman"/>
+          <w:b/>
+          <w:bCs/>
+        </w:rPr>
+      </w:pPr>
+    </w:p>
+    <w:p>
+      <w:pPr>
+        <w:rPr>
+          <w:rFonts w:ascii="Times New Roman" w:hAnsi="Times New Roman" w:cs="Times New Roman"/>
+          <w:b/>
+          <w:bCs/>
+        </w:rPr>
+      </w:pPr>
+    </w:p>
+    <w:p>
+      <w:pPr>
+        <w:rPr>
+          <w:rFonts w:ascii="Times New Roman" w:hAnsi="Times New Roman" w:cs="Times New Roman"/>
+          <w:b/>
+          <w:bCs/>
+        </w:rPr>
+      </w:pPr>
+    </w:p>
+    <w:p>
+      <w:pPr>
+        <w:rPr>
+          <w:rFonts w:ascii="Times New Roman" w:hAnsi="Times New Roman" w:cs="Times New Roman"/>
+          <w:b/>
+          <w:bCs/>
+        </w:rPr>
+      </w:pPr>
+    </w:p>
+    <w:p>
+      <w:pPr>
+        <w:rPr>
+          <w:rFonts w:ascii="Times New Roman" w:hAnsi="Times New Roman" w:cs="Times New Roman"/>
+          <w:b/>
+          <w:bCs/>
+        </w:rPr>
+      </w:pPr>
+    </w:p>
+    <w:p>
+      <w:pPr>
+        <w:rPr>
+          <w:rFonts w:ascii="Times New Roman" w:hAnsi="Times New Roman" w:cs="Times New Roman"/>
+          <w:b/>
+          <w:bCs/>
+        </w:rPr>
+      </w:pPr>
+    </w:p>
+    <w:p>
+      <w:pPr>
+        <w:rPr>
+          <w:rFonts w:ascii="Times New Roman" w:hAnsi="Times New Roman" w:cs="Times New Roman"/>
+          <w:b/>
+          <w:bCs/>
+        </w:rPr>
+      </w:pPr>
+    </w:p>
+    <w:p>
+      <w:pPr>
+        <w:rPr>
+          <w:rFonts w:ascii="Times New Roman" w:hAnsi="Times New Roman" w:cs="Times New Roman"/>
+          <w:b/>
+          <w:bCs/>
+        </w:rPr>
+      </w:pPr>
+    </w:p>
+    <w:p>
+      <w:pPr>
+        <w:rPr>
+          <w:rFonts w:ascii="Times New Roman" w:hAnsi="Times New Roman" w:cs="Times New Roman"/>
+          <w:b/>
+          <w:bCs/>
+        </w:rPr>
+      </w:pPr>
+    </w:p>
+    <w:p>
+      <w:pPr>
+        <w:rPr>
+          <w:rFonts w:ascii="Times New Roman" w:hAnsi="Times New Roman" w:cs="Times New Roman"/>
+          <w:b/>
+          <w:bCs/>
+        </w:rPr>
+      </w:pPr>
+      <w:r>
+        <w:rPr>
+          <w:rFonts w:ascii="Times New Roman" w:hAnsi="Times New Roman" w:cs="Times New Roman"/>
+          <w:b/>
+          <w:bCs/>
+        </w:rPr>
+        <w:lastRenderedPageBreak/>
+        <w:t>OUTPUT</w:t>
+      </w:r>
+    </w:p>
+    <w:p>
+      <w:pPr>
+        <w:rPr>
+          <w:rFonts w:ascii="Times New Roman" w:hAnsi="Times New Roman" w:cs="Times New Roman"/>
+          <w:b/>
+          <w:bCs/>
+        </w:rPr>
+      </w:pPr>
+    </w:p>
+    <w:p>
+      <w:pPr>
+        <w:rPr>
+          <w:rFonts w:ascii="Times New Roman" w:hAnsi="Times New Roman" w:cs="Times New Roman"/>
+          <w:b/>
+          <w:bCs/>
+        </w:rPr>
+      </w:pPr>
+      <w:r>
+        <w:rPr>
+          <w:rFonts w:ascii="Times New Roman" w:hAnsi="Times New Roman" w:cs="Times New Roman"/>
+          <w:b/>
+          <w:bCs/>
+          <w:noProof/>
+        </w:rPr>
+        <w:drawing>
+          <wp:inline distT="0" distB="0" distL="0" distR="0" wp14:anchorId="7F065BF9" wp14:editId="320360B6">
+            <wp:extent cx="5105842" cy="1699407"/>
+            <wp:effectExtent l="0" t="0" r="0" b="0"/>
+            <wp:docPr id="11" name="Picture 11"/>
+            <wp:cNvGraphicFramePr>
+              <a:graphicFrameLocks xmlns:a="http://schemas.openxmlformats.org/drawingml/2006/main" noChangeAspect="1"/>
+            </wp:cNvGraphicFramePr>
+            <a:graphic xmlns:a="http://schemas.openxmlformats.org/drawingml/2006/main">
+              <a:graphicData uri="http://schemas.openxmlformats.org/drawingml/2006/picture">
+                <pic:pic xmlns:pic="http://schemas.openxmlformats.org/drawingml/2006/picture">
+                  <pic:nvPicPr>
+                    <pic:cNvPr id="1" name=""/>
+                    <pic:cNvPicPr/>
+                  </pic:nvPicPr>
+                  <pic:blipFill>
+                    <a:blip r:embed="rId9"/>
+                    <a:stretch>
+                      <a:fillRect/>
+                    </a:stretch>
+                  </pic:blipFill>
+                  <pic:spPr>
+                    <a:xfrm>
+                      <a:off x="0" y="0"/>
+                      <a:ext cx="5105842" cy="1699407"/>
+                    </a:xfrm>
+                    <a:prstGeom prst="rect">
+                      <a:avLst/>
+                    </a:prstGeom>
+                  </pic:spPr>
+                </pic:pic>
+              </a:graphicData>
+            </a:graphic>
+          </wp:inline>
+        </w:drawing>
+      </w:r>
+    </w:p>
+    <w:p>
+      <w:pPr>
+        <w:rPr>
+          <w:rFonts w:ascii="Times New Roman" w:hAnsi="Times New Roman" w:cs="Times New Roman"/>
+          <w:b/>
+          <w:bCs/>
+        </w:rPr>
+      </w:pPr>
+      <w:r>
+        <w:rPr>
+          <w:rFonts w:ascii="Times New Roman" w:hAnsi="Times New Roman" w:cs="Times New Roman"/>
+          <w:b/>
+          <w:bCs/>
+          <w:noProof/>
+        </w:rPr>
+        <w:drawing>
+          <wp:inline distT="0" distB="0" distL="0" distR="0" wp14:anchorId="0528C74E" wp14:editId="0872A91F">
+            <wp:extent cx="4846740" cy="2232853"/>
+            <wp:effectExtent l="0" t="0" r="0" b="0"/>
+            <wp:docPr id="12" name="Picture 12"/>
+            <wp:cNvGraphicFramePr>
+              <a:graphicFrameLocks xmlns:a="http://schemas.openxmlformats.org/drawingml/2006/main" noChangeAspect="1"/>
+            </wp:cNvGraphicFramePr>
+            <a:graphic xmlns:a="http://schemas.openxmlformats.org/drawingml/2006/main">
+              <a:graphicData uri="http://schemas.openxmlformats.org/drawingml/2006/picture">
+                <pic:pic xmlns:pic="http://schemas.openxmlformats.org/drawingml/2006/picture">
+                  <pic:nvPicPr>
+                    <pic:cNvPr id="1" name=""/>
+                    <pic:cNvPicPr/>
+                  </pic:nvPicPr>
+                  <pic:blipFill>
+                    <a:blip r:embed="rId10"/>
+                    <a:stretch>
+                      <a:fillRect/>
+                    </a:stretch>
+                  </pic:blipFill>
+                  <pic:spPr>
+                    <a:xfrm>
+                      <a:off x="0" y="0"/>
+                      <a:ext cx="4846740" cy="2232853"/>
+                    </a:xfrm>
+                    <a:prstGeom prst="rect">
+                      <a:avLst/>
+                    </a:prstGeom>
+                  </pic:spPr>
+                </pic:pic>
+              </a:graphicData>
+            </a:graphic>
+          </wp:inline>
+        </w:drawing>
+      </w:r>
+    </w:p>
+    <w:p>
+      <w:pPr>
+        <w:rPr>
+          <w:rFonts w:ascii="Times New Roman" w:hAnsi="Times New Roman" w:cs="Times New Roman"/>
+          <w:b/>
+          <w:bCs/>
+        </w:rPr>
+      </w:pPr>
+    </w:p>
+    <w:p>
+      <w:pPr>
+        <w:rPr>
+          <w:rFonts w:ascii="Times New Roman" w:hAnsi="Times New Roman" w:cs="Times New Roman"/>
+          <w:b/>
+          <w:bCs/>
+        </w:rPr>
+      </w:pPr>
+    </w:p>
+    <w:p>
+      <w:pPr>
+        <w:rPr>
+          <w:rFonts w:ascii="Times New Roman" w:hAnsi="Times New Roman" w:cs="Times New Roman"/>
+          <w:b/>
+          <w:bCs/>
+        </w:rPr>
+      </w:pPr>
+    </w:p>
+    <w:p>
+      <w:pPr>
+        <w:rPr>
+          <w:rFonts w:ascii="Times New Roman" w:hAnsi="Times New Roman" w:cs="Times New Roman"/>
+          <w:b/>
+          <w:bCs/>
+        </w:rPr>
+      </w:pPr>
+    </w:p>
+    <w:p>
+      <w:pPr>
+        <w:rPr>
+          <w:rFonts w:ascii="Times New Roman" w:hAnsi="Times New Roman" w:cs="Times New Roman"/>
+          <w:b/>
+          <w:bCs/>
+        </w:rPr>
+      </w:pPr>
+    </w:p>
+    <w:p>
+      <w:pPr>
+        <w:rPr>
+          <w:rFonts w:ascii="Times New Roman" w:hAnsi="Times New Roman" w:cs="Times New Roman"/>
+          <w:b/>
+          <w:bCs/>
+        </w:rPr>
+      </w:pPr>
+    </w:p>
+    <w:p>
+      <w:pPr>
+        <w:rPr>
+          <w:rFonts w:ascii="Times New Roman" w:hAnsi="Times New Roman" w:cs="Times New Roman"/>
+          <w:b/>
+          <w:bCs/>
+        </w:rPr>
+      </w:pPr>
+    </w:p>
+    <w:p>
+      <w:pPr>
+        <w:rPr>
+          <w:rFonts w:ascii="Times New Roman" w:hAnsi="Times New Roman" w:cs="Times New Roman"/>
+          <w:b/>
+          <w:bCs/>
+        </w:rPr>
+      </w:pPr>
+    </w:p>
+    <w:p>
+      <w:pPr>
+        <w:rPr>
+          <w:rFonts w:ascii="Times New Roman" w:hAnsi="Times New Roman" w:cs="Times New Roman"/>
+          <w:b/>
+          <w:bCs/>
+        </w:rPr>
+      </w:pPr>
+      <w:r>
+        <w:rPr>
+          <w:rFonts w:ascii="Times New Roman" w:hAnsi="Times New Roman" w:cs="Times New Roman"/>
+          <w:b/>
+          <w:bCs/>
+        </w:rPr>
+        <w:lastRenderedPageBreak/>
+        <w:t>OUTPUT</w:t>
+      </w:r>
+    </w:p>
+    <w:p>
+      <w:pPr>
+        <w:rPr>
+          <w:rFonts w:ascii="Times New Roman" w:hAnsi="Times New Roman" w:cs="Times New Roman"/>
+          <w:b/>
+          <w:bCs/>
+        </w:rPr>
+      </w:pPr>
+    </w:p>
+    <w:p>
+      <w:pPr>
+        <w:rPr>
+          <w:rFonts w:ascii="Times New Roman" w:hAnsi="Times New Roman" w:cs="Times New Roman"/>
+          <w:b/>
+          <w:bCs/>
+        </w:rPr>
+      </w:pPr>
+      <w:r>
+        <w:rPr>
+          <w:rFonts w:ascii="Times New Roman" w:hAnsi="Times New Roman" w:cs="Times New Roman"/>
+          <w:b/>
+          <w:bCs/>
+          <w:noProof/>
+        </w:rPr>
+        <w:drawing>
+          <wp:inline distT="0" distB="0" distL="0" distR="0" wp14:anchorId="02509B5B" wp14:editId="6B01EF7F">
+            <wp:extent cx="5943600" cy="1764665"/>
+            <wp:effectExtent l="0" t="0" r="0" b="6985"/>
+            <wp:docPr id="13" name="Picture 13"/>
+            <wp:cNvGraphicFramePr>
+              <a:graphicFrameLocks xmlns:a="http://schemas.openxmlformats.org/drawingml/2006/main" noChangeAspect="1"/>
+            </wp:cNvGraphicFramePr>
+            <a:graphic xmlns:a="http://schemas.openxmlformats.org/drawingml/2006/main">
+              <a:graphicData uri="http://schemas.openxmlformats.org/drawingml/2006/picture">
+                <pic:pic xmlns:pic="http://schemas.openxmlformats.org/drawingml/2006/picture">
+                  <pic:nvPicPr>
+                    <pic:cNvPr id="1" name=""/>
+                    <pic:cNvPicPr/>
+                  </pic:nvPicPr>
+                  <pic:blipFill>
+                    <a:blip r:embed="rId11"/>
+                    <a:stretch>
+                      <a:fillRect/>
+                    </a:stretch>
+                  </pic:blipFill>
+                  <pic:spPr>
+                    <a:xfrm>
+                      <a:off x="0" y="0"/>
+                      <a:ext cx="5943600" cy="1764665"/>
+                    </a:xfrm>
+                    <a:prstGeom prst="rect">
+                      <a:avLst/>
+                    </a:prstGeom>
+                  </pic:spPr>
+                </pic:pic>
+              </a:graphicData>
+            </a:graphic>
+          </wp:inline>
+        </w:drawing>
       </w:r>
     </w:p>
     <w:p>

</xml_diff>